<commit_message>
CDU82 - Registrar Compra
</commit_message>
<xml_diff>
--- a/CAMPO Documento/Requerimiento Compra.docx
+++ b/CAMPO Documento/Requerimiento Compra.docx
@@ -528,10 +528,10 @@
           <w:lang w:val="es-MX"/>
         </w:rPr>
         <w:drawing>
-          <wp:inline distT="0" distB="0" distL="0" distR="0" wp14:anchorId="06997AE0" wp14:editId="09C5998D">
+          <wp:inline distT="0" distB="0" distL="0" distR="0" wp14:anchorId="2E732A86" wp14:editId="68C658D9">
             <wp:extent cx="5400040" cy="1519555"/>
             <wp:effectExtent l="0" t="0" r="0" b="4445"/>
-            <wp:docPr id="1207676759" name="Imagen 3"/>
+            <wp:docPr id="1769116858" name="Imagen 1"/>
             <wp:cNvGraphicFramePr>
               <a:graphicFrameLocks xmlns:a="http://schemas.openxmlformats.org/drawingml/2006/main" noChangeAspect="1"/>
             </wp:cNvGraphicFramePr>
@@ -539,7 +539,7 @@
               <a:graphicData uri="http://schemas.openxmlformats.org/drawingml/2006/picture">
                 <pic:pic xmlns:pic="http://schemas.openxmlformats.org/drawingml/2006/picture">
                   <pic:nvPicPr>
-                    <pic:cNvPr id="0" name="Picture 3"/>
+                    <pic:cNvPr id="0" name="Picture 1"/>
                     <pic:cNvPicPr>
                       <a:picLocks noChangeAspect="1" noChangeArrowheads="1"/>
                     </pic:cNvPicPr>
@@ -590,10 +590,18 @@
           <w:lang w:val="es-MX"/>
         </w:rPr>
       </w:pPr>
-      <w:r>
-        <w:rPr>
-          <w:lang w:val="es-MX"/>
-        </w:rPr>
+    </w:p>
+    <w:p>
+      <w:pPr>
+        <w:rPr>
+          <w:lang w:val="es-MX"/>
+        </w:rPr>
+      </w:pPr>
+      <w:r>
+        <w:rPr>
+          <w:lang w:val="es-MX"/>
+        </w:rPr>
+        <w:lastRenderedPageBreak/>
         <w:t>N01-C Diagrama de Procesos</w:t>
       </w:r>
     </w:p>
@@ -608,7 +616,6 @@
           <w:noProof/>
           <w:lang w:val="es-MX"/>
         </w:rPr>
-        <w:lastRenderedPageBreak/>
         <w:drawing>
           <wp:inline distT="0" distB="0" distL="0" distR="0" wp14:anchorId="484683E5" wp14:editId="3B5B9FF6">
             <wp:extent cx="5400040" cy="5993130"/>
@@ -1360,7 +1367,6 @@
         <w:tc>
           <w:tcPr>
             <w:tcW w:w="8815" w:type="dxa"/>
-            <w:vMerge w:val="restart"/>
             <w:tcBorders>
               <w:top w:val="single" w:sz="4" w:space="0" w:color="auto"/>
               <w:left w:val="single" w:sz="4" w:space="0" w:color="auto"/>
@@ -1409,36 +1415,6 @@
               </w:rPr>
               <w:t xml:space="preserve">Se detecta una necesidad de adquirir nuevos productos. </w:t>
             </w:r>
-          </w:p>
-        </w:tc>
-      </w:tr>
-      <w:tr>
-        <w:trPr>
-          <w:trHeight w:val="458"/>
-        </w:trPr>
-        <w:tc>
-          <w:tcPr>
-            <w:tcW w:w="8815" w:type="dxa"/>
-            <w:vMerge/>
-            <w:tcBorders>
-              <w:top w:val="single" w:sz="4" w:space="0" w:color="auto"/>
-              <w:left w:val="single" w:sz="4" w:space="0" w:color="auto"/>
-              <w:bottom w:val="single" w:sz="4" w:space="0" w:color="000000"/>
-              <w:right w:val="single" w:sz="4" w:space="0" w:color="000000"/>
-            </w:tcBorders>
-            <w:vAlign w:val="center"/>
-            <w:hideMark/>
-          </w:tcPr>
-          <w:p>
-            <w:pPr>
-              <w:spacing w:after="0" w:line="240" w:lineRule="auto"/>
-              <w:rPr>
-                <w:rFonts w:cs="Arial"/>
-                <w:color w:val="000000" w:themeColor="text1"/>
-                <w:szCs w:val="24"/>
-                <w:lang w:val="es-419"/>
-              </w:rPr>
-            </w:pPr>
           </w:p>
         </w:tc>
       </w:tr>
@@ -1495,16 +1471,7 @@
                 <w:szCs w:val="24"/>
                 <w:lang w:val="es-419"/>
               </w:rPr>
-              <w:t xml:space="preserve">Se </w:t>
-            </w:r>
-            <w:r>
-              <w:rPr>
-                <w:rFonts w:cs="Arial"/>
-                <w:color w:val="000000" w:themeColor="text1"/>
-                <w:szCs w:val="24"/>
-                <w:lang w:val="es-419"/>
-              </w:rPr>
-              <w:t>registra una nueva compra y se actualizan los datos</w:t>
+              <w:t>Se registra una nueva compra y se actualizan los datos</w:t>
             </w:r>
           </w:p>
         </w:tc>
@@ -1648,7 +1615,25 @@
                 <w:szCs w:val="24"/>
                 <w:lang w:val="es-419"/>
               </w:rPr>
-              <w:t>El sistema muestra los productos de los cuales puede realizar el pedido (Nombre del producto - stock)</w:t>
+              <w:t>El sistema muestra los productos</w:t>
+            </w:r>
+            <w:r>
+              <w:rPr>
+                <w:rFonts w:cs="Arial"/>
+                <w:color w:val="000000" w:themeColor="text1"/>
+                <w:szCs w:val="24"/>
+                <w:lang w:val="es-419"/>
+              </w:rPr>
+              <w:t xml:space="preserve"> según el proveedor seleccionado </w:t>
+            </w:r>
+            <w:r>
+              <w:rPr>
+                <w:rFonts w:cs="Arial"/>
+                <w:color w:val="000000" w:themeColor="text1"/>
+                <w:szCs w:val="24"/>
+                <w:lang w:val="es-419"/>
+              </w:rPr>
+              <w:t>(Nombre del producto - stock)</w:t>
             </w:r>
           </w:p>
           <w:p>
@@ -2056,25 +2041,7 @@
                 <w:szCs w:val="24"/>
                 <w:lang w:val="es-419"/>
               </w:rPr>
-              <w:t xml:space="preserve">6.1- El sistema detecta un problema </w:t>
-            </w:r>
-            <w:r>
-              <w:rPr>
-                <w:rFonts w:cs="Arial"/>
-                <w:color w:val="000000" w:themeColor="text1"/>
-                <w:szCs w:val="24"/>
-                <w:lang w:val="es-419"/>
-              </w:rPr>
-              <w:t>(El precio de venta sea mayor al precio de compra y que no se haya realizado un pedido de compra anterior a este producto)</w:t>
-            </w:r>
-            <w:r>
-              <w:rPr>
-                <w:rFonts w:cs="Arial"/>
-                <w:color w:val="000000" w:themeColor="text1"/>
-                <w:szCs w:val="24"/>
-                <w:lang w:val="es-419"/>
-              </w:rPr>
-              <w:t>, informa al usuario. Continua en el punto 4-</w:t>
+              <w:t>6.1- El sistema detecta un problema (El precio de venta sea mayor al precio de compra y que no se haya realizado un pedido de compra anterior a este producto), informa al usuario. Continua en el punto 4-</w:t>
             </w:r>
             <w:r>
               <w:rPr>
@@ -2095,6 +2062,221 @@
           <w:lang w:val="es-419"/>
         </w:rPr>
       </w:pPr>
+    </w:p>
+    <w:p>
+      <w:pPr>
+        <w:rPr>
+          <w:lang w:val="es-419"/>
+        </w:rPr>
+      </w:pPr>
+      <w:r>
+        <w:rPr>
+          <w:noProof/>
+          <w:lang w:val="es-419"/>
+        </w:rPr>
+        <w:lastRenderedPageBreak/>
+        <w:drawing>
+          <wp:inline distT="0" distB="0" distL="0" distR="0" wp14:anchorId="0257AC82" wp14:editId="2EC5E5C6">
+            <wp:extent cx="5400040" cy="7198995"/>
+            <wp:effectExtent l="0" t="0" r="0" b="1905"/>
+            <wp:docPr id="806061213" name="Imagen 2"/>
+            <wp:cNvGraphicFramePr>
+              <a:graphicFrameLocks xmlns:a="http://schemas.openxmlformats.org/drawingml/2006/main" noChangeAspect="1"/>
+            </wp:cNvGraphicFramePr>
+            <a:graphic xmlns:a="http://schemas.openxmlformats.org/drawingml/2006/main">
+              <a:graphicData uri="http://schemas.openxmlformats.org/drawingml/2006/picture">
+                <pic:pic xmlns:pic="http://schemas.openxmlformats.org/drawingml/2006/picture">
+                  <pic:nvPicPr>
+                    <pic:cNvPr id="0" name="Picture 2"/>
+                    <pic:cNvPicPr>
+                      <a:picLocks noChangeAspect="1" noChangeArrowheads="1"/>
+                    </pic:cNvPicPr>
+                  </pic:nvPicPr>
+                  <pic:blipFill>
+                    <a:blip r:embed="rId11">
+                      <a:extLst>
+                        <a:ext uri="{28A0092B-C50C-407E-A947-70E740481C1C}">
+                          <a14:useLocalDpi xmlns:a14="http://schemas.microsoft.com/office/drawing/2010/main" val="0"/>
+                        </a:ext>
+                      </a:extLst>
+                    </a:blip>
+                    <a:srcRect/>
+                    <a:stretch>
+                      <a:fillRect/>
+                    </a:stretch>
+                  </pic:blipFill>
+                  <pic:spPr bwMode="auto">
+                    <a:xfrm>
+                      <a:off x="0" y="0"/>
+                      <a:ext cx="5400040" cy="7198995"/>
+                    </a:xfrm>
+                    <a:prstGeom prst="rect">
+                      <a:avLst/>
+                    </a:prstGeom>
+                    <a:noFill/>
+                    <a:ln>
+                      <a:noFill/>
+                    </a:ln>
+                  </pic:spPr>
+                </pic:pic>
+              </a:graphicData>
+            </a:graphic>
+          </wp:inline>
+        </w:drawing>
+      </w:r>
+    </w:p>
+    <w:p>
+      <w:pPr>
+        <w:rPr>
+          <w:lang w:val="es-419"/>
+        </w:rPr>
+      </w:pPr>
+    </w:p>
+    <w:p>
+      <w:pPr>
+        <w:spacing w:after="160" w:line="259" w:lineRule="auto"/>
+        <w:ind w:left="0" w:right="0" w:firstLine="0"/>
+        <w:jc w:val="left"/>
+        <w:rPr>
+          <w:lang w:val="es-419"/>
+        </w:rPr>
+      </w:pPr>
+      <w:r>
+        <w:rPr>
+          <w:lang w:val="es-419"/>
+        </w:rPr>
+        <w:br w:type="page"/>
+      </w:r>
+    </w:p>
+    <w:p>
+      <w:pPr>
+        <w:rPr>
+          <w:lang w:val="es-419"/>
+        </w:rPr>
+      </w:pPr>
+      <w:r>
+        <w:rPr>
+          <w:noProof/>
+          <w:lang w:val="es-419"/>
+        </w:rPr>
+        <w:lastRenderedPageBreak/>
+        <w:drawing>
+          <wp:inline distT="0" distB="0" distL="0" distR="0" wp14:anchorId="2D501E8D" wp14:editId="5324DE61">
+            <wp:extent cx="5400040" cy="2519680"/>
+            <wp:effectExtent l="0" t="0" r="0" b="0"/>
+            <wp:docPr id="787821067" name="Imagen 3"/>
+            <wp:cNvGraphicFramePr>
+              <a:graphicFrameLocks xmlns:a="http://schemas.openxmlformats.org/drawingml/2006/main" noChangeAspect="1"/>
+            </wp:cNvGraphicFramePr>
+            <a:graphic xmlns:a="http://schemas.openxmlformats.org/drawingml/2006/main">
+              <a:graphicData uri="http://schemas.openxmlformats.org/drawingml/2006/picture">
+                <pic:pic xmlns:pic="http://schemas.openxmlformats.org/drawingml/2006/picture">
+                  <pic:nvPicPr>
+                    <pic:cNvPr id="0" name="Picture 3"/>
+                    <pic:cNvPicPr>
+                      <a:picLocks noChangeAspect="1" noChangeArrowheads="1"/>
+                    </pic:cNvPicPr>
+                  </pic:nvPicPr>
+                  <pic:blipFill>
+                    <a:blip r:embed="rId12">
+                      <a:extLst>
+                        <a:ext uri="{28A0092B-C50C-407E-A947-70E740481C1C}">
+                          <a14:useLocalDpi xmlns:a14="http://schemas.microsoft.com/office/drawing/2010/main" val="0"/>
+                        </a:ext>
+                      </a:extLst>
+                    </a:blip>
+                    <a:srcRect/>
+                    <a:stretch>
+                      <a:fillRect/>
+                    </a:stretch>
+                  </pic:blipFill>
+                  <pic:spPr bwMode="auto">
+                    <a:xfrm>
+                      <a:off x="0" y="0"/>
+                      <a:ext cx="5400040" cy="2519680"/>
+                    </a:xfrm>
+                    <a:prstGeom prst="rect">
+                      <a:avLst/>
+                    </a:prstGeom>
+                    <a:noFill/>
+                    <a:ln>
+                      <a:noFill/>
+                    </a:ln>
+                  </pic:spPr>
+                </pic:pic>
+              </a:graphicData>
+            </a:graphic>
+          </wp:inline>
+        </w:drawing>
+      </w:r>
+    </w:p>
+    <w:p>
+      <w:pPr>
+        <w:rPr>
+          <w:lang w:val="es-419"/>
+        </w:rPr>
+      </w:pPr>
+    </w:p>
+    <w:p>
+      <w:pPr>
+        <w:rPr>
+          <w:lang w:val="es-419"/>
+        </w:rPr>
+      </w:pPr>
+      <w:r>
+        <w:rPr>
+          <w:noProof/>
+          <w:lang w:val="es-419"/>
+        </w:rPr>
+        <w:drawing>
+          <wp:inline distT="0" distB="0" distL="0" distR="0" wp14:anchorId="4660420B" wp14:editId="2F75EFFB">
+            <wp:extent cx="5400040" cy="3943350"/>
+            <wp:effectExtent l="0" t="0" r="0" b="0"/>
+            <wp:docPr id="809775428" name="Imagen 1" descr="Diagrama&#10;&#10;Descripción generada automáticamente"/>
+            <wp:cNvGraphicFramePr>
+              <a:graphicFrameLocks xmlns:a="http://schemas.openxmlformats.org/drawingml/2006/main" noChangeAspect="1"/>
+            </wp:cNvGraphicFramePr>
+            <a:graphic xmlns:a="http://schemas.openxmlformats.org/drawingml/2006/main">
+              <a:graphicData uri="http://schemas.openxmlformats.org/drawingml/2006/picture">
+                <pic:pic xmlns:pic="http://schemas.openxmlformats.org/drawingml/2006/picture">
+                  <pic:nvPicPr>
+                    <pic:cNvPr id="809775428" name="Imagen 1" descr="Diagrama&#10;&#10;Descripción generada automáticamente"/>
+                    <pic:cNvPicPr>
+                      <a:picLocks noChangeAspect="1" noChangeArrowheads="1"/>
+                    </pic:cNvPicPr>
+                  </pic:nvPicPr>
+                  <pic:blipFill>
+                    <a:blip r:embed="rId13">
+                      <a:extLst>
+                        <a:ext uri="{28A0092B-C50C-407E-A947-70E740481C1C}">
+                          <a14:useLocalDpi xmlns:a14="http://schemas.microsoft.com/office/drawing/2010/main" val="0"/>
+                        </a:ext>
+                      </a:extLst>
+                    </a:blip>
+                    <a:srcRect/>
+                    <a:stretch>
+                      <a:fillRect/>
+                    </a:stretch>
+                  </pic:blipFill>
+                  <pic:spPr bwMode="auto">
+                    <a:xfrm>
+                      <a:off x="0" y="0"/>
+                      <a:ext cx="5400040" cy="3943350"/>
+                    </a:xfrm>
+                    <a:prstGeom prst="rect">
+                      <a:avLst/>
+                    </a:prstGeom>
+                    <a:noFill/>
+                    <a:ln>
+                      <a:noFill/>
+                    </a:ln>
+                  </pic:spPr>
+                </pic:pic>
+              </a:graphicData>
+            </a:graphic>
+          </wp:inline>
+        </w:drawing>
+      </w:r>
     </w:p>
     <w:sectPr>
       <w:pgSz w:w="11906" w:h="16838"/>
@@ -2985,6 +3167,7 @@
   <w:style w:type="character" w:default="1" w:styleId="Fuentedeprrafopredeter">
     <w:name w:val="Default Paragraph Font"/>
     <w:uiPriority w:val="1"/>
+    <w:semiHidden/>
     <w:unhideWhenUsed/>
   </w:style>
   <w:style w:type="table" w:default="1" w:styleId="Tablanormal">

</xml_diff>